<commit_message>
Updated paper changes and code used in submission Jan 2016.
</commit_message>
<xml_diff>
--- a/paper/Highlights.docx
+++ b/paper/Highlights.docx
@@ -34,8 +34,6 @@
         </w:rPr>
         <w:t>The highlights are as follows:</w:t>
       </w:r>
-      <w:bookmarkStart w:id="0" w:name="_GoBack"/>
-      <w:bookmarkEnd w:id="0"/>
     </w:p>
     <w:p>
       <w:pPr>
@@ -94,7 +92,31 @@
         <w:rPr>
           <w:rFonts w:ascii="Times New Roman" w:hAnsi="Times New Roman" w:cs="Times New Roman"/>
         </w:rPr>
-        <w:t>Two-year-olds could already predict upcoming turns at rates greater than chance.</w:t>
+        <w:t>Two-year-olds already predict</w:t>
+      </w:r>
+      <w:r>
+        <w:rPr>
+          <w:rFonts w:ascii="Times New Roman" w:hAnsi="Times New Roman" w:cs="Times New Roman"/>
+        </w:rPr>
+        <w:t>ed</w:t>
+      </w:r>
+      <w:r>
+        <w:rPr>
+          <w:rFonts w:ascii="Times New Roman" w:hAnsi="Times New Roman" w:cs="Times New Roman"/>
+        </w:rPr>
+        <w:t xml:space="preserve"> upcoming </w:t>
+      </w:r>
+      <w:r>
+        <w:rPr>
+          <w:rFonts w:ascii="Times New Roman" w:hAnsi="Times New Roman" w:cs="Times New Roman"/>
+        </w:rPr>
+        <w:t xml:space="preserve">responses </w:t>
+      </w:r>
+      <w:r>
+        <w:rPr>
+          <w:rFonts w:ascii="Times New Roman" w:hAnsi="Times New Roman" w:cs="Times New Roman"/>
+        </w:rPr>
+        <w:t>at rates greater than chance.</w:t>
       </w:r>
     </w:p>
     <w:p>
@@ -148,6 +170,8 @@
           <w:rFonts w:ascii="Times New Roman" w:hAnsi="Times New Roman" w:cs="Times New Roman"/>
         </w:rPr>
       </w:pPr>
+      <w:bookmarkStart w:id="0" w:name="_GoBack"/>
+      <w:bookmarkEnd w:id="0"/>
     </w:p>
     <w:sectPr>
       <w:pgSz w:w="12240" w:h="15840"/>

</xml_diff>

<commit_message>
Minor changes to cover letter, manuscript title page, and highlights.
</commit_message>
<xml_diff>
--- a/paper/Highlights.docx
+++ b/paper/Highlights.docx
@@ -132,6 +132,7 @@
           <w:rFonts w:ascii="Times New Roman" w:hAnsi="Times New Roman" w:cs="Times New Roman"/>
         </w:rPr>
       </w:pPr>
+      <w:bookmarkStart w:id="0" w:name="_GoBack"/>
       <w:r>
         <w:rPr>
           <w:rFonts w:ascii="Times New Roman" w:hAnsi="Times New Roman" w:cs="Times New Roman"/>
@@ -150,8 +151,21 @@
         <w:rPr>
           <w:rFonts w:ascii="Times New Roman" w:hAnsi="Times New Roman" w:cs="Times New Roman"/>
         </w:rPr>
-        <w:t xml:space="preserve"> is sufficient for prediction in young children.</w:t>
+        <w:t xml:space="preserve"> is sufficient for children</w:t>
       </w:r>
+      <w:r>
+        <w:rPr>
+          <w:rFonts w:ascii="Times New Roman" w:hAnsi="Times New Roman" w:cs="Times New Roman"/>
+        </w:rPr>
+        <w:t>’s prediction</w:t>
+      </w:r>
+      <w:r>
+        <w:rPr>
+          <w:rFonts w:ascii="Times New Roman" w:hAnsi="Times New Roman" w:cs="Times New Roman"/>
+        </w:rPr>
+        <w:t>.</w:t>
+      </w:r>
+      <w:bookmarkEnd w:id="0"/>
     </w:p>
     <w:p>
       <w:pPr>
@@ -170,8 +184,6 @@
           <w:rFonts w:ascii="Times New Roman" w:hAnsi="Times New Roman" w:cs="Times New Roman"/>
         </w:rPr>
       </w:pPr>
-      <w:bookmarkStart w:id="0" w:name="_GoBack"/>
-      <w:bookmarkEnd w:id="0"/>
     </w:p>
     <w:sectPr>
       <w:pgSz w:w="12240" w:h="15840"/>

</xml_diff>